<commit_message>
Finished making corrections from feedback
</commit_message>
<xml_diff>
--- a/thesis_commented.docx
+++ b/thesis_commented.docx
@@ -13766,17 +13766,17 @@
           <w:lang w:val="en-GB"/>
         </w:rPr>
       </w:pPr>
+      <w:bookmarkStart w:id="54" w:name="_GoBack"/>
       <w:r>
         <w:rPr>
           <w:rStyle w:val="CommentReference"/>
         </w:rPr>
         <w:annotationRef/>
       </w:r>
-      <w:bookmarkStart w:id="54" w:name="_GoBack"/>
+      <w:r>
+        <w:t>Please provide a roadmap of the section: it helps the reader understand the structure and the logical flow of the section. This is a general comment which applies to other sections as well.</w:t>
+      </w:r>
       <w:bookmarkEnd w:id="54"/>
-      <w:r>
-        <w:t>Please provide a roadmap of the section: it helps the reader understand the structure and the logical flow of the section. This is a general comment which applies to other sections as well.</w:t>
-      </w:r>
     </w:p>
   </w:comment>
 </w:comments>
@@ -13805,7 +13805,7 @@
   <w15:commentEx w15:paraId="2CA32387" w15:done="1"/>
   <w15:commentEx w15:paraId="0996B7F4" w15:done="1"/>
   <w15:commentEx w15:paraId="761BD12C" w15:done="1"/>
-  <w15:commentEx w15:paraId="24347468" w15:done="0"/>
+  <w15:commentEx w15:paraId="24347468" w15:done="1"/>
 </w15:commentsEx>
 </file>
 
@@ -16760,7 +16760,7 @@
 </file>
 
 <file path=customXml/itemProps1.xml><?xml version="1.0" encoding="utf-8"?>
-<ds:datastoreItem xmlns:ds="http://schemas.openxmlformats.org/officeDocument/2006/customXml" ds:itemID="{ADA97316-A215-4C1F-AABC-BD34A45CA26C}">
+<ds:datastoreItem xmlns:ds="http://schemas.openxmlformats.org/officeDocument/2006/customXml" ds:itemID="{FD7B487C-7BF2-4523-B5A4-12D5CB5AAEA9}">
   <ds:schemaRefs>
     <ds:schemaRef ds:uri="http://schemas.openxmlformats.org/officeDocument/2006/bibliography"/>
   </ds:schemaRefs>

</xml_diff>